<commit_message>
CM Reuse Document Version2.0 commit
</commit_message>
<xml_diff>
--- a/CM/CM_Reuse_Document_V2.docx
+++ b/CM/CM_Reuse_Document_V2.docx
@@ -445,7 +445,6 @@
             <w:pPr>
               <w:jc w:val="center"/>
               <w:rPr>
-                <w:rFonts w:hint="eastAsia"/>
                 <w:sz w:val="28"/>
                 <w:szCs w:val="28"/>
               </w:rPr>
@@ -498,7 +497,6 @@
             <w:pPr>
               <w:jc w:val="center"/>
               <w:rPr>
-                <w:rFonts w:hint="eastAsia"/>
                 <w:sz w:val="28"/>
                 <w:szCs w:val="28"/>
               </w:rPr>
@@ -585,6 +583,20 @@
     <w:p>
       <w:pPr>
         <w:rPr>
+          <w:sz w:val="22"/>
+        </w:rPr>
+      </w:pPr>
+    </w:p>
+    <w:p>
+      <w:pPr>
+        <w:rPr>
+          <w:sz w:val="22"/>
+        </w:rPr>
+      </w:pPr>
+    </w:p>
+    <w:p>
+      <w:pPr>
+        <w:rPr>
           <w:rFonts w:hint="eastAsia"/>
           <w:sz w:val="22"/>
         </w:rPr>
@@ -593,6 +605,9 @@
     <w:sdt>
       <w:sdtPr>
         <w:rPr>
+          <w:rFonts w:asciiTheme="minorHAnsi" w:eastAsiaTheme="minorEastAsia" w:hAnsiTheme="minorHAnsi" w:cstheme="minorBidi"/>
+          <w:color w:val="auto"/>
+          <w:kern w:val="2"/>
           <w:sz w:val="84"/>
           <w:szCs w:val="84"/>
           <w:lang w:val="zh-CN"/>
@@ -605,9 +620,6 @@
       </w:sdtPr>
       <w:sdtEndPr>
         <w:rPr>
-          <w:rFonts w:asciiTheme="minorHAnsi" w:eastAsiaTheme="minorEastAsia" w:hAnsiTheme="minorHAnsi" w:cstheme="minorBidi"/>
-          <w:color w:val="auto"/>
-          <w:kern w:val="2"/>
           <w:sz w:val="24"/>
           <w:szCs w:val="24"/>
         </w:rPr>
@@ -744,16 +756,7 @@
               <w:sz w:val="30"/>
               <w:szCs w:val="30"/>
             </w:rPr>
-            <w:t>3</w:t>
-          </w:r>
-          <w:r>
-            <w:rPr>
-              <w:b/>
-              <w:bCs/>
-              <w:sz w:val="30"/>
-              <w:szCs w:val="30"/>
-            </w:rPr>
-            <w:t>.</w:t>
+            <w:t>3.</w:t>
           </w:r>
           <w:r>
             <w:rPr>
@@ -849,7 +852,7 @@
               <w:sz w:val="24"/>
               <w:szCs w:val="24"/>
             </w:rPr>
-            <w:t>5</w:t>
+            <w:t>4</w:t>
           </w:r>
         </w:p>
         <w:p>
@@ -857,69 +860,68 @@
             <w:pStyle w:val="10"/>
             <w:ind w:firstLine="420"/>
             <w:rPr>
+              <w:sz w:val="24"/>
+              <w:szCs w:val="24"/>
+            </w:rPr>
+          </w:pPr>
+          <w:r>
+            <w:rPr>
+              <w:sz w:val="24"/>
+              <w:szCs w:val="24"/>
+            </w:rPr>
+            <w:t>3.2</w:t>
+          </w:r>
+          <w:r>
+            <w:rPr>
               <w:rFonts w:hint="eastAsia"/>
               <w:sz w:val="24"/>
               <w:szCs w:val="24"/>
             </w:rPr>
-          </w:pPr>
+            <w:t>类</w:t>
+          </w:r>
           <w:r>
             <w:rPr>
               <w:sz w:val="24"/>
               <w:szCs w:val="24"/>
             </w:rPr>
-            <w:t>3.2</w:t>
-          </w:r>
-          <w:r>
-            <w:rPr>
-              <w:rFonts w:hint="eastAsia"/>
+            <w:t>CM</w:t>
+          </w:r>
+          <w:r>
+            <w:rPr>
               <w:sz w:val="24"/>
               <w:szCs w:val="24"/>
             </w:rPr>
-            <w:t>类</w:t>
-          </w:r>
+            <w:t>的</w:t>
+          </w:r>
+          <w:proofErr w:type="spellStart"/>
           <w:r>
             <w:rPr>
               <w:sz w:val="24"/>
               <w:szCs w:val="24"/>
             </w:rPr>
-            <w:t>CM</w:t>
-          </w:r>
+            <w:t>SearchKey</w:t>
+          </w:r>
+          <w:proofErr w:type="spellEnd"/>
           <w:r>
             <w:rPr>
               <w:sz w:val="24"/>
               <w:szCs w:val="24"/>
             </w:rPr>
-            <w:t>的</w:t>
-          </w:r>
-          <w:proofErr w:type="spellStart"/>
+            <w:t>方法</w:t>
+          </w:r>
           <w:r>
             <w:rPr>
               <w:sz w:val="24"/>
               <w:szCs w:val="24"/>
             </w:rPr>
-            <w:t>SearchKey</w:t>
-          </w:r>
-          <w:proofErr w:type="spellEnd"/>
+            <w:ptab w:relativeTo="margin" w:alignment="right" w:leader="dot"/>
+          </w:r>
           <w:r>
             <w:rPr>
               <w:sz w:val="24"/>
               <w:szCs w:val="24"/>
             </w:rPr>
-            <w:t>方法</w:t>
-          </w:r>
-          <w:r>
-            <w:rPr>
-              <w:sz w:val="24"/>
-              <w:szCs w:val="24"/>
-            </w:rPr>
-            <w:ptab w:relativeTo="margin" w:alignment="right" w:leader="dot"/>
-          </w:r>
-          <w:r>
-            <w:rPr>
-              <w:sz w:val="24"/>
-              <w:szCs w:val="24"/>
-            </w:rPr>
-            <w:t>5</w:t>
+            <w:t>4</w:t>
           </w:r>
         </w:p>
         <w:p>
@@ -1061,71 +1063,47 @@
         <w:p>
           <w:pPr>
             <w:pStyle w:val="10"/>
-            <w:ind w:firstLine="420"/>
-            <w:rPr>
-              <w:sz w:val="24"/>
-              <w:szCs w:val="24"/>
+            <w:rPr>
+              <w:b/>
+              <w:bCs/>
+              <w:sz w:val="30"/>
+              <w:szCs w:val="30"/>
             </w:rPr>
           </w:pPr>
           <w:r>
             <w:rPr>
-              <w:sz w:val="24"/>
-              <w:szCs w:val="24"/>
-            </w:rPr>
-            <w:t>3.5</w:t>
+              <w:b/>
+              <w:bCs/>
+              <w:sz w:val="30"/>
+              <w:szCs w:val="30"/>
+            </w:rPr>
+            <w:t>4.</w:t>
           </w:r>
           <w:r>
             <w:rPr>
               <w:rFonts w:hint="eastAsia"/>
-              <w:sz w:val="24"/>
-              <w:szCs w:val="24"/>
-            </w:rPr>
-            <w:t>类</w:t>
-          </w:r>
-          <w:r>
-            <w:rPr>
-              <w:sz w:val="24"/>
-              <w:szCs w:val="24"/>
-            </w:rPr>
-            <w:t>CM</w:t>
-          </w:r>
-          <w:r>
-            <w:rPr>
-              <w:sz w:val="24"/>
-              <w:szCs w:val="24"/>
-            </w:rPr>
-            <w:t>的</w:t>
-          </w:r>
-          <w:proofErr w:type="spellStart"/>
-          <w:r>
-            <w:rPr>
-              <w:rFonts w:hint="eastAsia"/>
-              <w:sz w:val="24"/>
-              <w:szCs w:val="24"/>
-            </w:rPr>
-            <w:t>ProcessFile</w:t>
-          </w:r>
-          <w:proofErr w:type="spellEnd"/>
-          <w:r>
-            <w:rPr>
-              <w:sz w:val="24"/>
-              <w:szCs w:val="24"/>
-            </w:rPr>
-            <w:t>方法</w:t>
-          </w:r>
-          <w:r>
-            <w:rPr>
-              <w:sz w:val="24"/>
-              <w:szCs w:val="24"/>
+              <w:b/>
+              <w:bCs/>
+              <w:sz w:val="30"/>
+              <w:szCs w:val="30"/>
+            </w:rPr>
+            <w:t>注意事项</w:t>
+          </w:r>
+          <w:r>
+            <w:rPr>
+              <w:sz w:val="30"/>
+              <w:szCs w:val="30"/>
             </w:rPr>
             <w:ptab w:relativeTo="margin" w:alignment="right" w:leader="dot"/>
           </w:r>
           <w:r>
             <w:rPr>
-              <w:sz w:val="24"/>
-              <w:szCs w:val="24"/>
-            </w:rPr>
-            <w:t>5</w:t>
+              <w:b/>
+              <w:bCs/>
+              <w:sz w:val="30"/>
+              <w:szCs w:val="30"/>
+            </w:rPr>
+            <w:t>6</w:t>
           </w:r>
         </w:p>
         <w:p>
@@ -1142,7 +1120,7 @@
               <w:sz w:val="24"/>
               <w:szCs w:val="24"/>
             </w:rPr>
-            <w:t>3.6</w:t>
+            <w:t>4.1</w:t>
           </w:r>
           <w:r>
             <w:rPr>
@@ -1150,177 +1128,28 @@
               <w:sz w:val="24"/>
               <w:szCs w:val="24"/>
             </w:rPr>
-            <w:t>类</w:t>
+            <w:t>配置文件的</w:t>
           </w:r>
           <w:r>
             <w:rPr>
               <w:sz w:val="24"/>
               <w:szCs w:val="24"/>
             </w:rPr>
-            <w:t>CM</w:t>
+            <w:t>格式</w:t>
           </w:r>
           <w:r>
             <w:rPr>
               <w:sz w:val="24"/>
               <w:szCs w:val="24"/>
             </w:rPr>
-            <w:t>的</w:t>
-          </w:r>
-          <w:proofErr w:type="spellStart"/>
-          <w:r>
-            <w:rPr>
-              <w:rFonts w:hint="eastAsia"/>
+            <w:ptab w:relativeTo="margin" w:alignment="right" w:leader="dot"/>
+          </w:r>
+          <w:r>
+            <w:rPr>
               <w:sz w:val="24"/>
               <w:szCs w:val="24"/>
             </w:rPr>
-            <w:t>ProcessFile</w:t>
-          </w:r>
-          <w:proofErr w:type="spellEnd"/>
-          <w:r>
-            <w:rPr>
-              <w:sz w:val="24"/>
-              <w:szCs w:val="24"/>
-            </w:rPr>
-            <w:t>方法</w:t>
-          </w:r>
-          <w:r>
-            <w:rPr>
-              <w:sz w:val="24"/>
-              <w:szCs w:val="24"/>
-            </w:rPr>
-            <w:ptab w:relativeTo="margin" w:alignment="right" w:leader="dot"/>
-          </w:r>
-          <w:r>
-            <w:rPr>
-              <w:sz w:val="24"/>
-              <w:szCs w:val="24"/>
-            </w:rPr>
-            <w:t>5</w:t>
-          </w:r>
-        </w:p>
-        <w:p>
-          <w:pPr>
-            <w:ind w:firstLine="420"/>
-            <w:rPr>
-              <w:rFonts w:hint="eastAsia"/>
-              <w:sz w:val="24"/>
-              <w:szCs w:val="24"/>
-            </w:rPr>
-          </w:pPr>
-          <w:r>
-            <w:rPr>
-              <w:sz w:val="24"/>
-              <w:szCs w:val="24"/>
-            </w:rPr>
-            <w:t>3.7</w:t>
-          </w:r>
-          <w:r>
-            <w:rPr>
-              <w:rFonts w:hint="eastAsia"/>
-              <w:sz w:val="24"/>
-              <w:szCs w:val="24"/>
-            </w:rPr>
-            <w:t>类</w:t>
-          </w:r>
-          <w:r>
-            <w:rPr>
-              <w:sz w:val="24"/>
-              <w:szCs w:val="24"/>
-            </w:rPr>
-            <w:t>CM</w:t>
-          </w:r>
-          <w:r>
-            <w:rPr>
-              <w:sz w:val="24"/>
-              <w:szCs w:val="24"/>
-            </w:rPr>
-            <w:t>的</w:t>
-          </w:r>
-          <w:proofErr w:type="spellStart"/>
-          <w:r>
-            <w:rPr>
-              <w:rFonts w:hint="eastAsia"/>
-              <w:sz w:val="24"/>
-              <w:szCs w:val="24"/>
-            </w:rPr>
-            <w:t>ProcessFile</w:t>
-          </w:r>
-          <w:proofErr w:type="spellEnd"/>
-          <w:r>
-            <w:rPr>
-              <w:sz w:val="24"/>
-              <w:szCs w:val="24"/>
-            </w:rPr>
-            <w:t>方法</w:t>
-          </w:r>
-          <w:r>
-            <w:rPr>
-              <w:sz w:val="24"/>
-              <w:szCs w:val="24"/>
-            </w:rPr>
-            <w:ptab w:relativeTo="margin" w:alignment="right" w:leader="dot"/>
-          </w:r>
-          <w:r>
-            <w:rPr>
-              <w:sz w:val="24"/>
-              <w:szCs w:val="24"/>
-            </w:rPr>
-            <w:t>5</w:t>
-          </w:r>
-        </w:p>
-        <w:p>
-          <w:pPr>
-            <w:pStyle w:val="10"/>
-            <w:rPr>
-              <w:b/>
-              <w:bCs/>
-              <w:sz w:val="30"/>
-              <w:szCs w:val="30"/>
-            </w:rPr>
-          </w:pPr>
-          <w:r>
-            <w:rPr>
-              <w:b/>
-              <w:bCs/>
-              <w:sz w:val="30"/>
-              <w:szCs w:val="30"/>
-            </w:rPr>
-            <w:t>4</w:t>
-          </w:r>
-          <w:r>
-            <w:rPr>
-              <w:b/>
-              <w:bCs/>
-              <w:sz w:val="30"/>
-              <w:szCs w:val="30"/>
-            </w:rPr>
-            <w:t>.</w:t>
-          </w:r>
-          <w:r>
-            <w:rPr>
-              <w:rFonts w:hint="eastAsia"/>
-              <w:b/>
-              <w:bCs/>
-              <w:sz w:val="30"/>
-              <w:szCs w:val="30"/>
-            </w:rPr>
-            <w:t>注意事项</w:t>
-          </w:r>
-          <w:r>
-            <w:rPr>
-              <w:sz w:val="30"/>
-              <w:szCs w:val="30"/>
-            </w:rPr>
-            <w:ptab w:relativeTo="margin" w:alignment="right" w:leader="dot"/>
-          </w:r>
-          <w:r>
-            <w:rPr>
-              <w:b/>
-              <w:bCs/>
-              <w:sz w:val="30"/>
-              <w:szCs w:val="30"/>
-            </w:rPr>
-            <w:t>4</w:t>
+            <w:t>6</w:t>
           </w:r>
         </w:p>
         <w:p>
@@ -1337,7 +1166,7 @@
               <w:sz w:val="24"/>
               <w:szCs w:val="24"/>
             </w:rPr>
-            <w:t>4.1</w:t>
+            <w:t>4.2</w:t>
           </w:r>
           <w:r>
             <w:rPr>
@@ -1345,28 +1174,21 @@
               <w:sz w:val="24"/>
               <w:szCs w:val="24"/>
             </w:rPr>
-            <w:t>配置文件的</w:t>
+            <w:t>输出结果说明</w:t>
           </w:r>
           <w:r>
             <w:rPr>
               <w:sz w:val="24"/>
               <w:szCs w:val="24"/>
             </w:rPr>
-            <w:t>格式</w:t>
+            <w:ptab w:relativeTo="margin" w:alignment="right" w:leader="dot"/>
           </w:r>
           <w:r>
             <w:rPr>
               <w:sz w:val="24"/>
               <w:szCs w:val="24"/>
             </w:rPr>
-            <w:ptab w:relativeTo="margin" w:alignment="right" w:leader="dot"/>
-          </w:r>
-          <w:r>
-            <w:rPr>
-              <w:sz w:val="24"/>
-              <w:szCs w:val="24"/>
-            </w:rPr>
-            <w:t>5</w:t>
+            <w:t>6</w:t>
           </w:r>
         </w:p>
         <w:p>
@@ -1374,85 +1196,45 @@
             <w:pStyle w:val="10"/>
             <w:ind w:firstLine="420"/>
             <w:rPr>
+              <w:sz w:val="24"/>
+              <w:szCs w:val="24"/>
+            </w:rPr>
+          </w:pPr>
+          <w:r>
+            <w:rPr>
+              <w:sz w:val="24"/>
+              <w:szCs w:val="24"/>
+            </w:rPr>
+            <w:t>4.3</w:t>
+          </w:r>
+          <w:r>
+            <w:rPr>
               <w:rFonts w:hint="eastAsia"/>
               <w:sz w:val="24"/>
               <w:szCs w:val="24"/>
             </w:rPr>
-          </w:pPr>
+            <w:t>配置项重复</w:t>
+          </w:r>
           <w:r>
             <w:rPr>
               <w:sz w:val="24"/>
               <w:szCs w:val="24"/>
             </w:rPr>
-            <w:t>4.2</w:t>
-          </w:r>
-          <w:r>
-            <w:rPr>
-              <w:rFonts w:hint="eastAsia"/>
+            <w:t>的情况</w:t>
+          </w:r>
+          <w:r>
+            <w:rPr>
               <w:sz w:val="24"/>
               <w:szCs w:val="24"/>
             </w:rPr>
-            <w:t>输出结果说明</w:t>
+            <w:ptab w:relativeTo="margin" w:alignment="right" w:leader="dot"/>
           </w:r>
           <w:r>
             <w:rPr>
               <w:sz w:val="24"/>
               <w:szCs w:val="24"/>
             </w:rPr>
-            <w:ptab w:relativeTo="margin" w:alignment="right" w:leader="dot"/>
-          </w:r>
-          <w:r>
-            <w:rPr>
-              <w:sz w:val="24"/>
-              <w:szCs w:val="24"/>
-            </w:rPr>
-            <w:t>5</w:t>
-          </w:r>
-        </w:p>
-        <w:p>
-          <w:pPr>
-            <w:pStyle w:val="10"/>
-            <w:ind w:firstLine="420"/>
-            <w:rPr>
-              <w:sz w:val="24"/>
-              <w:szCs w:val="24"/>
-            </w:rPr>
-          </w:pPr>
-          <w:r>
-            <w:rPr>
-              <w:sz w:val="24"/>
-              <w:szCs w:val="24"/>
-            </w:rPr>
-            <w:t>4.3</w:t>
-          </w:r>
-          <w:r>
-            <w:rPr>
-              <w:rFonts w:hint="eastAsia"/>
-              <w:sz w:val="24"/>
-              <w:szCs w:val="24"/>
-            </w:rPr>
-            <w:t>配置项重复</w:t>
-          </w:r>
-          <w:r>
-            <w:rPr>
-              <w:sz w:val="24"/>
-              <w:szCs w:val="24"/>
-            </w:rPr>
-            <w:t>的情况</w:t>
-          </w:r>
-          <w:r>
-            <w:rPr>
-              <w:sz w:val="24"/>
-              <w:szCs w:val="24"/>
-            </w:rPr>
-            <w:ptab w:relativeTo="margin" w:alignment="right" w:leader="dot"/>
-          </w:r>
-          <w:r>
-            <w:rPr>
-              <w:sz w:val="24"/>
-              <w:szCs w:val="24"/>
-            </w:rPr>
-            <w:t>5</w:t>
+            <w:t>6</w:t>
           </w:r>
         </w:p>
         <w:p/>
@@ -1473,12 +1255,8 @@
     <w:p/>
     <w:p/>
     <w:p/>
-    <w:p>
-      <w:pPr>
-        <w:rPr>
-          <w:rFonts w:hint="eastAsia"/>
-        </w:rPr>
-      </w:pPr>
+    <w:p/>
+    <w:p>
       <w:bookmarkStart w:id="0" w:name="_GoBack"/>
       <w:bookmarkEnd w:id="0"/>
     </w:p>
@@ -2137,13 +1915,7 @@
     <w:p/>
     <w:p/>
     <w:p/>
-    <w:p>
-      <w:pPr>
-        <w:rPr>
-          <w:rFonts w:hint="eastAsia"/>
-        </w:rPr>
-      </w:pPr>
-    </w:p>
+    <w:p/>
     <w:p/>
     <w:p>
       <w:pPr>
@@ -2175,28 +1947,38 @@
       </w:r>
     </w:p>
     <w:p/>
-    <w:p>
-      <w:pPr>
-        <w:rPr>
-          <w:rFonts w:hint="eastAsia"/>
-        </w:rPr>
-      </w:pPr>
-    </w:p>
-    <w:p>
-      <w:pPr>
+    <w:p/>
+    <w:p>
+      <w:pPr>
+        <w:rPr>
+          <w:rFonts w:ascii="楷体" w:eastAsia="楷体" w:hAnsi="楷体"/>
+          <w:sz w:val="28"/>
+          <w:szCs w:val="28"/>
+        </w:rPr>
+      </w:pPr>
+      <w:r>
         <w:rPr>
           <w:rFonts w:ascii="楷体" w:eastAsia="楷体" w:hAnsi="楷体" w:hint="eastAsia"/>
           <w:sz w:val="28"/>
           <w:szCs w:val="28"/>
         </w:rPr>
-      </w:pPr>
+        <w:t>在</w:t>
+      </w:r>
+      <w:r>
+        <w:rPr>
+          <w:rFonts w:ascii="楷体" w:eastAsia="楷体" w:hAnsi="楷体"/>
+          <w:sz w:val="28"/>
+          <w:szCs w:val="28"/>
+        </w:rPr>
+        <w:t>实际的项目使用中，请先引入我们提供的</w:t>
+      </w:r>
       <w:r>
         <w:rPr>
           <w:rFonts w:ascii="楷体" w:eastAsia="楷体" w:hAnsi="楷体" w:hint="eastAsia"/>
           <w:sz w:val="28"/>
           <w:szCs w:val="28"/>
         </w:rPr>
-        <w:t>在</w:t>
+        <w:t>CM.jar</w:t>
       </w:r>
       <w:r>
         <w:rPr>
@@ -2204,51 +1986,29 @@
           <w:sz w:val="28"/>
           <w:szCs w:val="28"/>
         </w:rPr>
-        <w:t>实际的项目使用中，请先引入我们提供的</w:t>
-      </w:r>
-      <w:r>
-        <w:rPr>
-          <w:rFonts w:ascii="楷体" w:eastAsia="楷体" w:hAnsi="楷体" w:hint="eastAsia"/>
-          <w:sz w:val="28"/>
-          <w:szCs w:val="28"/>
-        </w:rPr>
-        <w:t>CM.jar</w:t>
-      </w:r>
+        <w:t>包，然后就能在程序中使用我们提供的方法，具体每个方法的</w:t>
+      </w:r>
+      <w:proofErr w:type="gramStart"/>
       <w:r>
         <w:rPr>
           <w:rFonts w:ascii="楷体" w:eastAsia="楷体" w:hAnsi="楷体"/>
           <w:sz w:val="28"/>
           <w:szCs w:val="28"/>
         </w:rPr>
-        <w:t>包，然后就能在程序中使用我们提供的方法，具体每个方法的</w:t>
-      </w:r>
-      <w:proofErr w:type="gramStart"/>
+        <w:t>使用请</w:t>
+      </w:r>
+      <w:proofErr w:type="gramEnd"/>
       <w:r>
         <w:rPr>
           <w:rFonts w:ascii="楷体" w:eastAsia="楷体" w:hAnsi="楷体"/>
           <w:sz w:val="28"/>
           <w:szCs w:val="28"/>
         </w:rPr>
-        <w:t>使用请</w:t>
-      </w:r>
-      <w:proofErr w:type="gramEnd"/>
-      <w:r>
-        <w:rPr>
-          <w:rFonts w:ascii="楷体" w:eastAsia="楷体" w:hAnsi="楷体"/>
-          <w:sz w:val="28"/>
-          <w:szCs w:val="28"/>
-        </w:rPr>
         <w:t>参加一下说明：</w:t>
       </w:r>
     </w:p>
     <w:p/>
-    <w:p>
-      <w:pPr>
-        <w:rPr>
-          <w:rFonts w:hint="eastAsia"/>
-        </w:rPr>
-      </w:pPr>
-    </w:p>
+    <w:p/>
     <w:p>
       <w:pPr>
         <w:rPr>
@@ -4341,13 +4101,7 @@
     <w:p/>
     <w:p/>
     <w:p/>
-    <w:p>
-      <w:pPr>
-        <w:rPr>
-          <w:rFonts w:hint="eastAsia"/>
-        </w:rPr>
-      </w:pPr>
-    </w:p>
+    <w:p/>
     <w:p>
       <w:pPr>
         <w:rPr>
@@ -4837,10 +4591,19 @@
     <w:p>
       <w:pPr>
         <w:rPr>
+          <w:rFonts w:ascii="微软雅黑" w:eastAsia="微软雅黑" w:hAnsi="微软雅黑"/>
+          <w:b/>
+        </w:rPr>
+      </w:pPr>
+      <w:r>
+        <w:rPr>
           <w:rFonts w:ascii="微软雅黑" w:eastAsia="微软雅黑" w:hAnsi="微软雅黑" w:hint="eastAsia"/>
           <w:b/>
-        </w:rPr>
-      </w:pPr>
+          <w:sz w:val="24"/>
+          <w:szCs w:val="24"/>
+        </w:rPr>
+        <w:t>4</w:t>
+      </w:r>
       <w:r>
         <w:rPr>
           <w:rFonts w:ascii="微软雅黑" w:eastAsia="微软雅黑" w:hAnsi="微软雅黑" w:hint="eastAsia"/>
@@ -4848,6 +4611,146 @@
           <w:sz w:val="24"/>
           <w:szCs w:val="24"/>
         </w:rPr>
+        <w:t>.2</w:t>
+      </w:r>
+      <w:r>
+        <w:rPr>
+          <w:rFonts w:ascii="微软雅黑" w:eastAsia="微软雅黑" w:hAnsi="微软雅黑" w:hint="eastAsia"/>
+          <w:b/>
+          <w:sz w:val="24"/>
+          <w:szCs w:val="24"/>
+        </w:rPr>
+        <w:t>输出</w:t>
+      </w:r>
+      <w:r>
+        <w:rPr>
+          <w:rFonts w:ascii="微软雅黑" w:eastAsia="微软雅黑" w:hAnsi="微软雅黑" w:hint="eastAsia"/>
+          <w:b/>
+          <w:sz w:val="24"/>
+          <w:szCs w:val="24"/>
+        </w:rPr>
+        <w:t>结果</w:t>
+      </w:r>
+      <w:r>
+        <w:rPr>
+          <w:rFonts w:ascii="微软雅黑" w:eastAsia="微软雅黑" w:hAnsi="微软雅黑" w:hint="eastAsia"/>
+          <w:b/>
+          <w:sz w:val="24"/>
+          <w:szCs w:val="24"/>
+        </w:rPr>
+        <w:t>说明</w:t>
+      </w:r>
+    </w:p>
+    <w:p>
+      <w:pPr>
+        <w:rPr>
+          <w:sz w:val="24"/>
+          <w:szCs w:val="24"/>
+        </w:rPr>
+      </w:pPr>
+      <w:r>
+        <w:rPr>
+          <w:rFonts w:hint="eastAsia"/>
+          <w:sz w:val="24"/>
+          <w:szCs w:val="24"/>
+        </w:rPr>
+        <w:t>CM</w:t>
+      </w:r>
+      <w:r>
+        <w:rPr>
+          <w:sz w:val="24"/>
+          <w:szCs w:val="24"/>
+        </w:rPr>
+        <w:t>类的</w:t>
+      </w:r>
+      <w:r>
+        <w:rPr>
+          <w:rFonts w:hint="eastAsia"/>
+          <w:sz w:val="24"/>
+          <w:szCs w:val="24"/>
+        </w:rPr>
+        <w:t>list</w:t>
+      </w:r>
+      <w:r>
+        <w:rPr>
+          <w:rFonts w:hint="eastAsia"/>
+          <w:sz w:val="24"/>
+          <w:szCs w:val="24"/>
+        </w:rPr>
+        <w:t>方法中得到的所有配置项的展示是按照配置名的字典方法进行排序的，</w:t>
+      </w:r>
+      <w:r>
+        <w:rPr>
+          <w:sz w:val="24"/>
+          <w:szCs w:val="24"/>
+        </w:rPr>
+        <w:t>所以可能与配置项在配置文件中的排序有所不同。</w:t>
+      </w:r>
+    </w:p>
+    <w:p>
+      <w:pPr>
+        <w:rPr>
+          <w:sz w:val="24"/>
+          <w:szCs w:val="24"/>
+        </w:rPr>
+      </w:pPr>
+    </w:p>
+    <w:p>
+      <w:pPr>
+        <w:rPr>
+          <w:sz w:val="24"/>
+          <w:szCs w:val="24"/>
+        </w:rPr>
+      </w:pPr>
+    </w:p>
+    <w:p>
+      <w:pPr>
+        <w:rPr>
+          <w:sz w:val="24"/>
+          <w:szCs w:val="24"/>
+        </w:rPr>
+      </w:pPr>
+    </w:p>
+    <w:p>
+      <w:pPr>
+        <w:rPr>
+          <w:sz w:val="24"/>
+          <w:szCs w:val="24"/>
+        </w:rPr>
+      </w:pPr>
+    </w:p>
+    <w:p>
+      <w:pPr>
+        <w:rPr>
+          <w:sz w:val="24"/>
+          <w:szCs w:val="24"/>
+        </w:rPr>
+      </w:pPr>
+    </w:p>
+    <w:p>
+      <w:pPr>
+        <w:rPr>
+          <w:sz w:val="24"/>
+          <w:szCs w:val="24"/>
+        </w:rPr>
+      </w:pPr>
+    </w:p>
+    <w:p>
+      <w:pPr>
+        <w:rPr>
+          <w:rFonts w:ascii="微软雅黑" w:eastAsia="微软雅黑" w:hAnsi="微软雅黑"/>
+          <w:b/>
+          <w:sz w:val="24"/>
+          <w:szCs w:val="24"/>
+        </w:rPr>
+      </w:pPr>
+      <w:r>
+        <w:rPr>
+          <w:rFonts w:ascii="微软雅黑" w:eastAsia="微软雅黑" w:hAnsi="微软雅黑" w:hint="eastAsia"/>
+          <w:b/>
+          <w:sz w:val="24"/>
+          <w:szCs w:val="24"/>
+        </w:rPr>
         <w:t>4</w:t>
       </w:r>
       <w:r>
@@ -4857,7 +4760,16 @@
           <w:sz w:val="24"/>
           <w:szCs w:val="24"/>
         </w:rPr>
-        <w:t>.2</w:t>
+        <w:t>.3配置项</w:t>
+      </w:r>
+      <w:r>
+        <w:rPr>
+          <w:rFonts w:ascii="微软雅黑" w:eastAsia="微软雅黑" w:hAnsi="微软雅黑"/>
+          <w:b/>
+          <w:sz w:val="24"/>
+          <w:szCs w:val="24"/>
+        </w:rPr>
+        <w:t>重复</w:t>
       </w:r>
       <w:r>
         <w:rPr>
@@ -4866,147 +4778,7 @@
           <w:sz w:val="24"/>
           <w:szCs w:val="24"/>
         </w:rPr>
-        <w:t>输出</w:t>
-      </w:r>
-      <w:r>
-        <w:rPr>
-          <w:rFonts w:ascii="微软雅黑" w:eastAsia="微软雅黑" w:hAnsi="微软雅黑" w:hint="eastAsia"/>
-          <w:b/>
-          <w:sz w:val="24"/>
-          <w:szCs w:val="24"/>
-        </w:rPr>
-        <w:t>结果</w:t>
-      </w:r>
-      <w:r>
-        <w:rPr>
-          <w:rFonts w:ascii="微软雅黑" w:eastAsia="微软雅黑" w:hAnsi="微软雅黑" w:hint="eastAsia"/>
-          <w:b/>
-          <w:sz w:val="24"/>
-          <w:szCs w:val="24"/>
-        </w:rPr>
-        <w:t>说明</w:t>
-      </w:r>
-    </w:p>
-    <w:p>
-      <w:pPr>
-        <w:rPr>
-          <w:sz w:val="24"/>
-          <w:szCs w:val="24"/>
-        </w:rPr>
-      </w:pPr>
-      <w:r>
-        <w:rPr>
-          <w:rFonts w:hint="eastAsia"/>
-          <w:sz w:val="24"/>
-          <w:szCs w:val="24"/>
-        </w:rPr>
-        <w:t>CM</w:t>
-      </w:r>
-      <w:r>
-        <w:rPr>
-          <w:sz w:val="24"/>
-          <w:szCs w:val="24"/>
-        </w:rPr>
-        <w:t>类的</w:t>
-      </w:r>
-      <w:r>
-        <w:rPr>
-          <w:rFonts w:hint="eastAsia"/>
-          <w:sz w:val="24"/>
-          <w:szCs w:val="24"/>
-        </w:rPr>
-        <w:t>list</w:t>
-      </w:r>
-      <w:r>
-        <w:rPr>
-          <w:rFonts w:hint="eastAsia"/>
-          <w:sz w:val="24"/>
-          <w:szCs w:val="24"/>
-        </w:rPr>
-        <w:t>方法中得到的所有配置项的展示是按照配置名的字典方法进行排序的，</w:t>
-      </w:r>
-      <w:r>
-        <w:rPr>
-          <w:sz w:val="24"/>
-          <w:szCs w:val="24"/>
-        </w:rPr>
-        <w:t>所以可能与配置项在配置文件中的排序有所不同。</w:t>
-      </w:r>
-    </w:p>
-    <w:p>
-      <w:pPr>
-        <w:rPr>
-          <w:sz w:val="24"/>
-          <w:szCs w:val="24"/>
-        </w:rPr>
-      </w:pPr>
-    </w:p>
-    <w:p>
-      <w:pPr>
-        <w:rPr>
-          <w:sz w:val="24"/>
-          <w:szCs w:val="24"/>
-        </w:rPr>
-      </w:pPr>
-    </w:p>
-    <w:p>
-      <w:pPr>
-        <w:rPr>
-          <w:sz w:val="24"/>
-          <w:szCs w:val="24"/>
-        </w:rPr>
-      </w:pPr>
-    </w:p>
-    <w:p>
-      <w:pPr>
-        <w:rPr>
-          <w:sz w:val="24"/>
-          <w:szCs w:val="24"/>
-        </w:rPr>
-      </w:pPr>
-    </w:p>
-    <w:p>
-      <w:pPr>
-        <w:rPr>
-          <w:sz w:val="24"/>
-          <w:szCs w:val="24"/>
-        </w:rPr>
-      </w:pPr>
-    </w:p>
-    <w:p>
-      <w:pPr>
-        <w:rPr>
-          <w:sz w:val="24"/>
-          <w:szCs w:val="24"/>
-        </w:rPr>
-      </w:pPr>
-    </w:p>
-    <w:p>
-      <w:pPr>
-        <w:rPr>
-          <w:rFonts w:ascii="微软雅黑" w:eastAsia="微软雅黑" w:hAnsi="微软雅黑" w:hint="eastAsia"/>
-          <w:b/>
-          <w:sz w:val="24"/>
-          <w:szCs w:val="24"/>
-        </w:rPr>
-      </w:pPr>
-      <w:r>
-        <w:rPr>
-          <w:rFonts w:ascii="微软雅黑" w:eastAsia="微软雅黑" w:hAnsi="微软雅黑" w:hint="eastAsia"/>
-          <w:b/>
-          <w:sz w:val="24"/>
-          <w:szCs w:val="24"/>
-        </w:rPr>
-        <w:t>4</w:t>
-      </w:r>
-      <w:r>
-        <w:rPr>
-          <w:rFonts w:ascii="微软雅黑" w:eastAsia="微软雅黑" w:hAnsi="微软雅黑" w:hint="eastAsia"/>
-          <w:b/>
-          <w:sz w:val="24"/>
-          <w:szCs w:val="24"/>
-        </w:rPr>
-        <w:t>.3配置项</w:t>
+        <w:t>的</w:t>
       </w:r>
       <w:r>
         <w:rPr>
@@ -5015,24 +4787,6 @@
           <w:sz w:val="24"/>
           <w:szCs w:val="24"/>
         </w:rPr>
-        <w:t>重复</w:t>
-      </w:r>
-      <w:r>
-        <w:rPr>
-          <w:rFonts w:ascii="微软雅黑" w:eastAsia="微软雅黑" w:hAnsi="微软雅黑" w:hint="eastAsia"/>
-          <w:b/>
-          <w:sz w:val="24"/>
-          <w:szCs w:val="24"/>
-        </w:rPr>
-        <w:t>的</w:t>
-      </w:r>
-      <w:r>
-        <w:rPr>
-          <w:rFonts w:ascii="微软雅黑" w:eastAsia="微软雅黑" w:hAnsi="微软雅黑"/>
-          <w:b/>
-          <w:sz w:val="24"/>
-          <w:szCs w:val="24"/>
-        </w:rPr>
         <w:t>情况</w:t>
       </w:r>
     </w:p>
@@ -5162,13 +4916,7 @@
     <w:p/>
     <w:p/>
     <w:p/>
-    <w:p>
-      <w:pPr>
-        <w:rPr>
-          <w:rFonts w:hint="eastAsia"/>
-        </w:rPr>
-      </w:pPr>
-    </w:p>
+    <w:p/>
     <w:sectPr>
       <w:footerReference w:type="default" r:id="rId7"/>
       <w:pgSz w:w="11906" w:h="16838"/>
@@ -5209,6 +4957,7 @@
         <w:docPartUnique/>
       </w:docPartObj>
     </w:sdtPr>
+    <w:sdtEndPr/>
     <w:sdtContent>
       <w:sdt>
         <w:sdtPr>
@@ -5218,6 +4967,7 @@
             <w:docPartUnique/>
           </w:docPartObj>
         </w:sdtPr>
+        <w:sdtEndPr/>
         <w:sdtContent>
           <w:p>
             <w:pPr>
@@ -5260,7 +5010,7 @@
                 <w:bCs/>
                 <w:noProof/>
               </w:rPr>
-              <w:t>6</w:t>
+              <w:t>3</w:t>
             </w:r>
             <w:r>
               <w:rPr>
@@ -5986,564 +5736,6 @@
 </w:styles>
 </file>
 
-<file path=word/glossary/document.xml><?xml version="1.0" encoding="utf-8"?>
-<w:glossaryDocument xmlns:wpc="http://schemas.microsoft.com/office/word/2010/wordprocessingCanvas" xmlns:mc="http://schemas.openxmlformats.org/markup-compatibility/2006" xmlns:o="urn:schemas-microsoft-com:office:office" xmlns:r="http://schemas.openxmlformats.org/officeDocument/2006/relationships" xmlns:m="http://schemas.openxmlformats.org/officeDocument/2006/math" xmlns:v="urn:schemas-microsoft-com:vml" xmlns:wp14="http://schemas.microsoft.com/office/word/2010/wordprocessingDrawing" xmlns:wp="http://schemas.openxmlformats.org/drawingml/2006/wordprocessingDrawing" xmlns:w10="urn:schemas-microsoft-com:office:word" xmlns:w="http://schemas.openxmlformats.org/wordprocessingml/2006/main" xmlns:w14="http://schemas.microsoft.com/office/word/2010/wordml" xmlns:w15="http://schemas.microsoft.com/office/word/2012/wordml" xmlns:wpg="http://schemas.microsoft.com/office/word/2010/wordprocessingGroup" xmlns:wpi="http://schemas.microsoft.com/office/word/2010/wordprocessingInk" xmlns:wne="http://schemas.microsoft.com/office/word/2006/wordml" xmlns:wps="http://schemas.microsoft.com/office/word/2010/wordprocessingShape" mc:Ignorable="w14 w15 wp14"/>
-</file>
-
-<file path=word/glossary/fontTable.xml><?xml version="1.0" encoding="utf-8"?>
-<w:fonts xmlns:mc="http://schemas.openxmlformats.org/markup-compatibility/2006" xmlns:r="http://schemas.openxmlformats.org/officeDocument/2006/relationships" xmlns:w="http://schemas.openxmlformats.org/wordprocessingml/2006/main" xmlns:w14="http://schemas.microsoft.com/office/word/2010/wordml" xmlns:w15="http://schemas.microsoft.com/office/word/2012/wordml" mc:Ignorable="w14 w15">
-  <w:font w:name="Calibri">
-    <w:panose1 w:val="020F0502020204030204"/>
-    <w:charset w:val="00"/>
-    <w:family w:val="swiss"/>
-    <w:pitch w:val="variable"/>
-    <w:sig w:usb0="E00002FF" w:usb1="4000ACFF" w:usb2="00000001" w:usb3="00000000" w:csb0="0000019F" w:csb1="00000000"/>
-  </w:font>
-  <w:font w:name="宋体">
-    <w:altName w:val="SimSun"/>
-    <w:panose1 w:val="02010600030101010101"/>
-    <w:charset w:val="86"/>
-    <w:family w:val="auto"/>
-    <w:pitch w:val="variable"/>
-    <w:sig w:usb0="00000003" w:usb1="288F0000" w:usb2="00000016" w:usb3="00000000" w:csb0="00040001" w:csb1="00000000"/>
-  </w:font>
-  <w:font w:name="Times New Roman">
-    <w:panose1 w:val="02020603050405020304"/>
-    <w:charset w:val="00"/>
-    <w:family w:val="roman"/>
-    <w:pitch w:val="variable"/>
-    <w:sig w:usb0="E0002AFF" w:usb1="C0007841" w:usb2="00000009" w:usb3="00000000" w:csb0="000001FF" w:csb1="00000000"/>
-  </w:font>
-  <w:font w:name="Calibri Light">
-    <w:panose1 w:val="020F0302020204030204"/>
-    <w:charset w:val="00"/>
-    <w:family w:val="swiss"/>
-    <w:pitch w:val="variable"/>
-    <w:sig w:usb0="A00002EF" w:usb1="4000207B" w:usb2="00000000" w:usb3="00000000" w:csb0="0000019F" w:csb1="00000000"/>
-  </w:font>
-  <w:font w:name="微软雅黑">
-    <w:panose1 w:val="020B0503020204020204"/>
-    <w:charset w:val="86"/>
-    <w:family w:val="swiss"/>
-    <w:pitch w:val="variable"/>
-    <w:sig w:usb0="80000287" w:usb1="280F3C52" w:usb2="00000016" w:usb3="00000000" w:csb0="0004001F" w:csb1="00000000"/>
-  </w:font>
-  <w:font w:name="楷体">
-    <w:panose1 w:val="02010609060101010101"/>
-    <w:charset w:val="86"/>
-    <w:family w:val="modern"/>
-    <w:pitch w:val="fixed"/>
-    <w:sig w:usb0="800002BF" w:usb1="38CF7CFA" w:usb2="00000016" w:usb3="00000000" w:csb0="00040001" w:csb1="00000000"/>
-  </w:font>
-</w:fonts>
-</file>
-
-<file path=word/glossary/settings.xml><?xml version="1.0" encoding="utf-8"?>
-<w:settings xmlns:mc="http://schemas.openxmlformats.org/markup-compatibility/2006" xmlns:o="urn:schemas-microsoft-com:office:office" xmlns:r="http://schemas.openxmlformats.org/officeDocument/2006/relationships" xmlns:m="http://schemas.openxmlformats.org/officeDocument/2006/math" xmlns:v="urn:schemas-microsoft-com:vml" xmlns:w10="urn:schemas-microsoft-com:office:word" xmlns:w="http://schemas.openxmlformats.org/wordprocessingml/2006/main" xmlns:w14="http://schemas.microsoft.com/office/word/2010/wordml" xmlns:w15="http://schemas.microsoft.com/office/word/2012/wordml" xmlns:sl="http://schemas.openxmlformats.org/schemaLibrary/2006/main" mc:Ignorable="w14 w15">
-  <w:view w:val="normal"/>
-  <w:bordersDoNotSurroundHeader/>
-  <w:bordersDoNotSurroundFooter/>
-  <w:defaultTabStop w:val="420"/>
-  <w:drawingGridVerticalSpacing w:val="156"/>
-  <w:displayHorizontalDrawingGridEvery w:val="0"/>
-  <w:displayVerticalDrawingGridEvery w:val="2"/>
-  <w:characterSpacingControl w:val="compressPunctuation"/>
-  <w:compat>
-    <w:spaceForUL/>
-    <w:balanceSingleByteDoubleByteWidth/>
-    <w:doNotLeaveBackslashAlone/>
-    <w:ulTrailSpace/>
-    <w:doNotExpandShiftReturn/>
-    <w:adjustLineHeightInTable/>
-    <w:useFELayout/>
-    <w:compatSetting w:name="compatibilityMode" w:uri="http://schemas.microsoft.com/office/word" w:val="15"/>
-    <w:compatSetting w:name="overrideTableStyleFontSizeAndJustification" w:uri="http://schemas.microsoft.com/office/word" w:val="1"/>
-    <w:compatSetting w:name="enableOpenTypeFeatures" w:uri="http://schemas.microsoft.com/office/word" w:val="1"/>
-    <w:compatSetting w:name="doNotFlipMirrorIndents" w:uri="http://schemas.microsoft.com/office/word" w:val="1"/>
-    <w:compatSetting w:name="differentiateMultirowTableHeaders" w:uri="http://schemas.microsoft.com/office/word" w:val="1"/>
-  </w:compat>
-  <w:rsids>
-    <w:rsidRoot w:val="00091094"/>
-    <w:rsid w:val="00091094"/>
-    <w:rsid w:val="00931168"/>
-  </w:rsids>
-  <m:mathPr>
-    <m:mathFont m:val="Cambria Math"/>
-    <m:brkBin m:val="before"/>
-    <m:brkBinSub m:val="--"/>
-    <m:smallFrac m:val="0"/>
-    <m:dispDef/>
-    <m:lMargin m:val="0"/>
-    <m:rMargin m:val="0"/>
-    <m:defJc m:val="centerGroup"/>
-    <m:wrapIndent m:val="1440"/>
-    <m:intLim m:val="subSup"/>
-    <m:naryLim m:val="undOvr"/>
-  </m:mathPr>
-  <w:themeFontLang w:val="en-US" w:eastAsia="zh-CN"/>
-  <w:clrSchemeMapping w:bg1="light1" w:t1="dark1" w:bg2="light2" w:t2="dark2" w:accent1="accent1" w:accent2="accent2" w:accent3="accent3" w:accent4="accent4" w:accent5="accent5" w:accent6="accent6" w:hyperlink="hyperlink" w:followedHyperlink="followedHyperlink"/>
-  <w:decimalSymbol w:val="."/>
-  <w:listSeparator w:val=","/>
-  <w15:chartTrackingRefBased/>
-</w:settings>
-</file>
-
-<file path=word/glossary/styles.xml><?xml version="1.0" encoding="utf-8"?>
-<w:styles xmlns:mc="http://schemas.openxmlformats.org/markup-compatibility/2006" xmlns:r="http://schemas.openxmlformats.org/officeDocument/2006/relationships" xmlns:w="http://schemas.openxmlformats.org/wordprocessingml/2006/main" xmlns:w14="http://schemas.microsoft.com/office/word/2010/wordml" xmlns:w15="http://schemas.microsoft.com/office/word/2012/wordml" mc:Ignorable="w14 w15">
-  <w:docDefaults>
-    <w:rPrDefault>
-      <w:rPr>
-        <w:rFonts w:asciiTheme="minorHAnsi" w:eastAsiaTheme="minorEastAsia" w:hAnsiTheme="minorHAnsi" w:cstheme="minorBidi"/>
-        <w:kern w:val="2"/>
-        <w:sz w:val="21"/>
-        <w:szCs w:val="22"/>
-        <w:lang w:val="en-US" w:eastAsia="zh-CN" w:bidi="ar-SA"/>
-      </w:rPr>
-    </w:rPrDefault>
-    <w:pPrDefault/>
-  </w:docDefaults>
-  <w:latentStyles w:defLockedState="0" w:defUIPriority="99" w:defSemiHidden="0" w:defUnhideWhenUsed="0" w:defQFormat="0" w:count="371">
-    <w:lsdException w:name="Normal" w:uiPriority="0" w:qFormat="1"/>
-    <w:lsdException w:name="heading 1" w:uiPriority="9" w:qFormat="1"/>
-    <w:lsdException w:name="heading 2" w:semiHidden="1" w:uiPriority="9" w:unhideWhenUsed="1" w:qFormat="1"/>
-    <w:lsdException w:name="heading 3" w:semiHidden="1" w:uiPriority="9" w:unhideWhenUsed="1" w:qFormat="1"/>
-    <w:lsdException w:name="heading 4" w:semiHidden="1" w:uiPriority="9" w:unhideWhenUsed="1" w:qFormat="1"/>
-    <w:lsdException w:name="heading 5" w:semiHidden="1" w:uiPriority="9" w:unhideWhenUsed="1" w:qFormat="1"/>
-    <w:lsdException w:name="heading 6" w:semiHidden="1" w:uiPriority="9" w:unhideWhenUsed="1" w:qFormat="1"/>
-    <w:lsdException w:name="heading 7" w:semiHidden="1" w:uiPriority="9" w:unhideWhenUsed="1" w:qFormat="1"/>
-    <w:lsdException w:name="heading 8" w:semiHidden="1" w:uiPriority="9" w:unhideWhenUsed="1" w:qFormat="1"/>
-    <w:lsdException w:name="heading 9" w:semiHidden="1" w:uiPriority="9" w:unhideWhenUsed="1" w:qFormat="1"/>
-    <w:lsdException w:name="index 1" w:semiHidden="1" w:unhideWhenUsed="1"/>
-    <w:lsdException w:name="index 2" w:semiHidden="1" w:unhideWhenUsed="1"/>
-    <w:lsdException w:name="index 3" w:semiHidden="1" w:unhideWhenUsed="1"/>
-    <w:lsdException w:name="index 4" w:semiHidden="1" w:unhideWhenUsed="1"/>
-    <w:lsdException w:name="index 5" w:semiHidden="1" w:unhideWhenUsed="1"/>
-    <w:lsdException w:name="index 6" w:semiHidden="1" w:unhideWhenUsed="1"/>
-    <w:lsdException w:name="index 7" w:semiHidden="1" w:unhideWhenUsed="1"/>
-    <w:lsdException w:name="index 8" w:semiHidden="1" w:unhideWhenUsed="1"/>
-    <w:lsdException w:name="index 9" w:semiHidden="1" w:unhideWhenUsed="1"/>
-    <w:lsdException w:name="toc 1" w:semiHidden="1" w:uiPriority="39" w:unhideWhenUsed="1"/>
-    <w:lsdException w:name="toc 2" w:semiHidden="1" w:uiPriority="39" w:unhideWhenUsed="1"/>
-    <w:lsdException w:name="toc 3" w:semiHidden="1" w:uiPriority="39" w:unhideWhenUsed="1"/>
-    <w:lsdException w:name="toc 4" w:semiHidden="1" w:uiPriority="39" w:unhideWhenUsed="1"/>
-    <w:lsdException w:name="toc 5" w:semiHidden="1" w:uiPriority="39" w:unhideWhenUsed="1"/>
-    <w:lsdException w:name="toc 6" w:semiHidden="1" w:uiPriority="39" w:unhideWhenUsed="1"/>
-    <w:lsdException w:name="toc 7" w:semiHidden="1" w:uiPriority="39" w:unhideWhenUsed="1"/>
-    <w:lsdException w:name="toc 8" w:semiHidden="1" w:uiPriority="39" w:unhideWhenUsed="1"/>
-    <w:lsdException w:name="toc 9" w:semiHidden="1" w:uiPriority="39" w:unhideWhenUsed="1"/>
-    <w:lsdException w:name="Normal Indent" w:semiHidden="1" w:unhideWhenUsed="1"/>
-    <w:lsdException w:name="footnote text" w:semiHidden="1" w:unhideWhenUsed="1"/>
-    <w:lsdException w:name="annotation text" w:semiHidden="1" w:unhideWhenUsed="1"/>
-    <w:lsdException w:name="header" w:semiHidden="1" w:unhideWhenUsed="1"/>
-    <w:lsdException w:name="footer" w:semiHidden="1" w:unhideWhenUsed="1"/>
-    <w:lsdException w:name="index heading" w:semiHidden="1" w:unhideWhenUsed="1"/>
-    <w:lsdException w:name="caption" w:semiHidden="1" w:uiPriority="35" w:unhideWhenUsed="1" w:qFormat="1"/>
-    <w:lsdException w:name="table of figures" w:semiHidden="1" w:unhideWhenUsed="1"/>
-    <w:lsdException w:name="envelope address" w:semiHidden="1" w:unhideWhenUsed="1"/>
-    <w:lsdException w:name="envelope return" w:semiHidden="1" w:unhideWhenUsed="1"/>
-    <w:lsdException w:name="footnote reference" w:semiHidden="1" w:unhideWhenUsed="1"/>
-    <w:lsdException w:name="annotation reference" w:semiHidden="1" w:unhideWhenUsed="1"/>
-    <w:lsdException w:name="line number" w:semiHidden="1" w:unhideWhenUsed="1"/>
-    <w:lsdException w:name="page number" w:semiHidden="1" w:unhideWhenUsed="1"/>
-    <w:lsdException w:name="endnote reference" w:semiHidden="1" w:unhideWhenUsed="1"/>
-    <w:lsdException w:name="endnote text" w:semiHidden="1" w:unhideWhenUsed="1"/>
-    <w:lsdException w:name="table of authorities" w:semiHidden="1" w:unhideWhenUsed="1"/>
-    <w:lsdException w:name="macro" w:semiHidden="1" w:unhideWhenUsed="1"/>
-    <w:lsdException w:name="toa heading" w:semiHidden="1" w:unhideWhenUsed="1"/>
-    <w:lsdException w:name="List" w:semiHidden="1" w:unhideWhenUsed="1"/>
-    <w:lsdException w:name="List Bullet" w:semiHidden="1" w:unhideWhenUsed="1"/>
-    <w:lsdException w:name="List Number" w:semiHidden="1" w:unhideWhenUsed="1"/>
-    <w:lsdException w:name="List 2" w:semiHidden="1" w:unhideWhenUsed="1"/>
-    <w:lsdException w:name="List 3" w:semiHidden="1" w:unhideWhenUsed="1"/>
-    <w:lsdException w:name="List 4" w:semiHidden="1" w:unhideWhenUsed="1"/>
-    <w:lsdException w:name="List 5" w:semiHidden="1" w:unhideWhenUsed="1"/>
-    <w:lsdException w:name="List Bullet 2" w:semiHidden="1" w:unhideWhenUsed="1"/>
-    <w:lsdException w:name="List Bullet 3" w:semiHidden="1" w:unhideWhenUsed="1"/>
-    <w:lsdException w:name="List Bullet 4" w:semiHidden="1" w:unhideWhenUsed="1"/>
-    <w:lsdException w:name="List Bullet 5" w:semiHidden="1" w:unhideWhenUsed="1"/>
-    <w:lsdException w:name="List Number 2" w:semiHidden="1" w:unhideWhenUsed="1"/>
-    <w:lsdException w:name="List Number 3" w:semiHidden="1" w:unhideWhenUsed="1"/>
-    <w:lsdException w:name="List Number 4" w:semiHidden="1" w:unhideWhenUsed="1"/>
-    <w:lsdException w:name="List Number 5" w:semiHidden="1" w:unhideWhenUsed="1"/>
-    <w:lsdException w:name="Title" w:uiPriority="10" w:qFormat="1"/>
-    <w:lsdException w:name="Closing" w:semiHidden="1" w:unhideWhenUsed="1"/>
-    <w:lsdException w:name="Signature" w:semiHidden="1" w:unhideWhenUsed="1"/>
-    <w:lsdException w:name="Default Paragraph Font" w:semiHidden="1" w:uiPriority="1" w:unhideWhenUsed="1"/>
-    <w:lsdException w:name="Body Text" w:semiHidden="1" w:unhideWhenUsed="1"/>
-    <w:lsdException w:name="Body Text Indent" w:semiHidden="1" w:unhideWhenUsed="1"/>
-    <w:lsdException w:name="List Continue" w:semiHidden="1" w:unhideWhenUsed="1"/>
-    <w:lsdException w:name="List Continue 2" w:semiHidden="1" w:unhideWhenUsed="1"/>
-    <w:lsdException w:name="List Continue 3" w:semiHidden="1" w:unhideWhenUsed="1"/>
-    <w:lsdException w:name="List Continue 4" w:semiHidden="1" w:unhideWhenUsed="1"/>
-    <w:lsdException w:name="List Continue 5" w:semiHidden="1" w:unhideWhenUsed="1"/>
-    <w:lsdException w:name="Message Header" w:semiHidden="1" w:unhideWhenUsed="1"/>
-    <w:lsdException w:name="Subtitle" w:uiPriority="11" w:qFormat="1"/>
-    <w:lsdException w:name="Salutation" w:semiHidden="1" w:unhideWhenUsed="1"/>
-    <w:lsdException w:name="Date" w:semiHidden="1" w:unhideWhenUsed="1"/>
-    <w:lsdException w:name="Body Text First Indent" w:semiHidden="1" w:unhideWhenUsed="1"/>
-    <w:lsdException w:name="Body Text First Indent 2" w:semiHidden="1" w:unhideWhenUsed="1"/>
-    <w:lsdException w:name="Note Heading" w:semiHidden="1" w:unhideWhenUsed="1"/>
-    <w:lsdException w:name="Body Text 2" w:semiHidden="1" w:unhideWhenUsed="1"/>
-    <w:lsdException w:name="Body Text 3" w:semiHidden="1" w:unhideWhenUsed="1"/>
-    <w:lsdException w:name="Body Text Indent 2" w:semiHidden="1" w:unhideWhenUsed="1"/>
-    <w:lsdException w:name="Body Text Indent 3" w:semiHidden="1" w:unhideWhenUsed="1"/>
-    <w:lsdException w:name="Block Text" w:semiHidden="1" w:unhideWhenUsed="1"/>
-    <w:lsdException w:name="Hyperlink" w:semiHidden="1" w:unhideWhenUsed="1"/>
-    <w:lsdException w:name="FollowedHyperlink" w:semiHidden="1" w:unhideWhenUsed="1"/>
-    <w:lsdException w:name="Strong" w:uiPriority="22" w:qFormat="1"/>
-    <w:lsdException w:name="Emphasis" w:uiPriority="20" w:qFormat="1"/>
-    <w:lsdException w:name="Document Map" w:semiHidden="1" w:unhideWhenUsed="1"/>
-    <w:lsdException w:name="Plain Text" w:semiHidden="1" w:unhideWhenUsed="1"/>
-    <w:lsdException w:name="E-mail Signature" w:semiHidden="1" w:unhideWhenUsed="1"/>
-    <w:lsdException w:name="HTML Top of Form" w:semiHidden="1" w:unhideWhenUsed="1"/>
-    <w:lsdException w:name="HTML Bottom of Form" w:semiHidden="1" w:unhideWhenUsed="1"/>
-    <w:lsdException w:name="Normal (Web)" w:semiHidden="1" w:unhideWhenUsed="1"/>
-    <w:lsdException w:name="HTML Acronym" w:semiHidden="1" w:unhideWhenUsed="1"/>
-    <w:lsdException w:name="HTML Address" w:semiHidden="1" w:unhideWhenUsed="1"/>
-    <w:lsdException w:name="HTML Cite" w:semiHidden="1" w:unhideWhenUsed="1"/>
-    <w:lsdException w:name="HTML Code" w:semiHidden="1" w:unhideWhenUsed="1"/>
-    <w:lsdException w:name="HTML Definition" w:semiHidden="1" w:unhideWhenUsed="1"/>
-    <w:lsdException w:name="HTML Keyboard" w:semiHidden="1" w:unhideWhenUsed="1"/>
-    <w:lsdException w:name="HTML Preformatted" w:semiHidden="1" w:unhideWhenUsed="1"/>
-    <w:lsdException w:name="HTML Sample" w:semiHidden="1" w:unhideWhenUsed="1"/>
-    <w:lsdException w:name="HTML Typewriter" w:semiHidden="1" w:unhideWhenUsed="1"/>
-    <w:lsdException w:name="HTML Variable" w:semiHidden="1" w:unhideWhenUsed="1"/>
-    <w:lsdException w:name="Normal Table" w:semiHidden="1" w:unhideWhenUsed="1"/>
-    <w:lsdException w:name="annotation subject" w:semiHidden="1" w:unhideWhenUsed="1"/>
-    <w:lsdException w:name="No List" w:semiHidden="1" w:unhideWhenUsed="1"/>
-    <w:lsdException w:name="Outline List 1" w:semiHidden="1" w:unhideWhenUsed="1"/>
-    <w:lsdException w:name="Outline List 2" w:semiHidden="1" w:unhideWhenUsed="1"/>
-    <w:lsdException w:name="Outline List 3" w:semiHidden="1" w:unhideWhenUsed="1"/>
-    <w:lsdException w:name="Table Simple 1" w:semiHidden="1" w:unhideWhenUsed="1"/>
-    <w:lsdException w:name="Table Simple 2" w:semiHidden="1" w:unhideWhenUsed="1"/>
-    <w:lsdException w:name="Table Simple 3" w:semiHidden="1" w:unhideWhenUsed="1"/>
-    <w:lsdException w:name="Table Classic 1" w:semiHidden="1" w:unhideWhenUsed="1"/>
-    <w:lsdException w:name="Table Classic 2" w:semiHidden="1" w:unhideWhenUsed="1"/>
-    <w:lsdException w:name="Table Classic 3" w:semiHidden="1" w:unhideWhenUsed="1"/>
-    <w:lsdException w:name="Table Classic 4" w:semiHidden="1" w:unhideWhenUsed="1"/>
-    <w:lsdException w:name="Table Colorful 1" w:semiHidden="1" w:unhideWhenUsed="1"/>
-    <w:lsdException w:name="Table Colorful 2" w:semiHidden="1" w:unhideWhenUsed="1"/>
-    <w:lsdException w:name="Table Colorful 3" w:semiHidden="1" w:unhideWhenUsed="1"/>
-    <w:lsdException w:name="Table Columns 1" w:semiHidden="1" w:unhideWhenUsed="1"/>
-    <w:lsdException w:name="Table Columns 2" w:semiHidden="1" w:unhideWhenUsed="1"/>
-    <w:lsdException w:name="Table Columns 3" w:semiHidden="1" w:unhideWhenUsed="1"/>
-    <w:lsdException w:name="Table Columns 4" w:semiHidden="1" w:unhideWhenUsed="1"/>
-    <w:lsdException w:name="Table Columns 5" w:semiHidden="1" w:unhideWhenUsed="1"/>
-    <w:lsdException w:name="Table Grid 1" w:semiHidden="1" w:unhideWhenUsed="1"/>
-    <w:lsdException w:name="Table Grid 2" w:semiHidden="1" w:unhideWhenUsed="1"/>
-    <w:lsdException w:name="Table Grid 3" w:semiHidden="1" w:unhideWhenUsed="1"/>
-    <w:lsdException w:name="Table Grid 4" w:semiHidden="1" w:unhideWhenUsed="1"/>
-    <w:lsdException w:name="Table Grid 5" w:semiHidden="1" w:unhideWhenUsed="1"/>
-    <w:lsdException w:name="Table Grid 6" w:semiHidden="1" w:unhideWhenUsed="1"/>
-    <w:lsdException w:name="Table Grid 7" w:semiHidden="1" w:unhideWhenUsed="1"/>
-    <w:lsdException w:name="Table Grid 8" w:semiHidden="1" w:unhideWhenUsed="1"/>
-    <w:lsdException w:name="Table List 1" w:semiHidden="1" w:unhideWhenUsed="1"/>
-    <w:lsdException w:name="Table List 2" w:semiHidden="1" w:unhideWhenUsed="1"/>
-    <w:lsdException w:name="Table List 3" w:semiHidden="1" w:unhideWhenUsed="1"/>
-    <w:lsdException w:name="Table List 4" w:semiHidden="1" w:unhideWhenUsed="1"/>
-    <w:lsdException w:name="Table List 5" w:semiHidden="1" w:unhideWhenUsed="1"/>
-    <w:lsdException w:name="Table List 6" w:semiHidden="1" w:unhideWhenUsed="1"/>
-    <w:lsdException w:name="Table List 7" w:semiHidden="1" w:unhideWhenUsed="1"/>
-    <w:lsdException w:name="Table List 8" w:semiHidden="1" w:unhideWhenUsed="1"/>
-    <w:lsdException w:name="Table 3D effects 1" w:semiHidden="1" w:unhideWhenUsed="1"/>
-    <w:lsdException w:name="Table 3D effects 2" w:semiHidden="1" w:unhideWhenUsed="1"/>
-    <w:lsdException w:name="Table 3D effects 3" w:semiHidden="1" w:unhideWhenUsed="1"/>
-    <w:lsdException w:name="Table Contemporary" w:semiHidden="1" w:unhideWhenUsed="1"/>
-    <w:lsdException w:name="Table Elegant" w:semiHidden="1" w:unhideWhenUsed="1"/>
-    <w:lsdException w:name="Table Professional" w:semiHidden="1" w:unhideWhenUsed="1"/>
-    <w:lsdException w:name="Table Subtle 1" w:semiHidden="1" w:unhideWhenUsed="1"/>
-    <w:lsdException w:name="Table Subtle 2" w:semiHidden="1" w:unhideWhenUsed="1"/>
-    <w:lsdException w:name="Table Web 1" w:semiHidden="1" w:unhideWhenUsed="1"/>
-    <w:lsdException w:name="Table Web 2" w:semiHidden="1" w:unhideWhenUsed="1"/>
-    <w:lsdException w:name="Table Web 3" w:semiHidden="1" w:unhideWhenUsed="1"/>
-    <w:lsdException w:name="Balloon Text" w:semiHidden="1" w:unhideWhenUsed="1"/>
-    <w:lsdException w:name="Table Grid" w:uiPriority="39"/>
-    <w:lsdException w:name="Table Theme" w:semiHidden="1" w:unhideWhenUsed="1"/>
-    <w:lsdException w:name="Placeholder Text" w:semiHidden="1"/>
-    <w:lsdException w:name="No Spacing" w:uiPriority="1" w:qFormat="1"/>
-    <w:lsdException w:name="Light Shading" w:uiPriority="60"/>
-    <w:lsdException w:name="Light List" w:uiPriority="61"/>
-    <w:lsdException w:name="Light Grid" w:uiPriority="62"/>
-    <w:lsdException w:name="Medium Shading 1" w:uiPriority="63"/>
-    <w:lsdException w:name="Medium Shading 2" w:uiPriority="64"/>
-    <w:lsdException w:name="Medium List 1" w:uiPriority="65"/>
-    <w:lsdException w:name="Medium List 2" w:uiPriority="66"/>
-    <w:lsdException w:name="Medium Grid 1" w:uiPriority="67"/>
-    <w:lsdException w:name="Medium Grid 2" w:uiPriority="68"/>
-    <w:lsdException w:name="Medium Grid 3" w:uiPriority="69"/>
-    <w:lsdException w:name="Dark List" w:uiPriority="70"/>
-    <w:lsdException w:name="Colorful Shading" w:uiPriority="71"/>
-    <w:lsdException w:name="Colorful List" w:uiPriority="72"/>
-    <w:lsdException w:name="Colorful Grid" w:uiPriority="73"/>
-    <w:lsdException w:name="Light Shading Accent 1" w:uiPriority="60"/>
-    <w:lsdException w:name="Light List Accent 1" w:uiPriority="61"/>
-    <w:lsdException w:name="Light Grid Accent 1" w:uiPriority="62"/>
-    <w:lsdException w:name="Medium Shading 1 Accent 1" w:uiPriority="63"/>
-    <w:lsdException w:name="Medium Shading 2 Accent 1" w:uiPriority="64"/>
-    <w:lsdException w:name="Medium List 1 Accent 1" w:uiPriority="65"/>
-    <w:lsdException w:name="Revision" w:semiHidden="1"/>
-    <w:lsdException w:name="List Paragraph" w:uiPriority="34" w:qFormat="1"/>
-    <w:lsdException w:name="Quote" w:uiPriority="29" w:qFormat="1"/>
-    <w:lsdException w:name="Intense Quote" w:uiPriority="30" w:qFormat="1"/>
-    <w:lsdException w:name="Medium List 2 Accent 1" w:uiPriority="66"/>
-    <w:lsdException w:name="Medium Grid 1 Accent 1" w:uiPriority="67"/>
-    <w:lsdException w:name="Medium Grid 2 Accent 1" w:uiPriority="68"/>
-    <w:lsdException w:name="Medium Grid 3 Accent 1" w:uiPriority="69"/>
-    <w:lsdException w:name="Dark List Accent 1" w:uiPriority="70"/>
-    <w:lsdException w:name="Colorful Shading Accent 1" w:uiPriority="71"/>
-    <w:lsdException w:name="Colorful List Accent 1" w:uiPriority="72"/>
-    <w:lsdException w:name="Colorful Grid Accent 1" w:uiPriority="73"/>
-    <w:lsdException w:name="Light Shading Accent 2" w:uiPriority="60"/>
-    <w:lsdException w:name="Light List Accent 2" w:uiPriority="61"/>
-    <w:lsdException w:name="Light Grid Accent 2" w:uiPriority="62"/>
-    <w:lsdException w:name="Medium Shading 1 Accent 2" w:uiPriority="63"/>
-    <w:lsdException w:name="Medium Shading 2 Accent 2" w:uiPriority="64"/>
-    <w:lsdException w:name="Medium List 1 Accent 2" w:uiPriority="65"/>
-    <w:lsdException w:name="Medium List 2 Accent 2" w:uiPriority="66"/>
-    <w:lsdException w:name="Medium Grid 1 Accent 2" w:uiPriority="67"/>
-    <w:lsdException w:name="Medium Grid 2 Accent 2" w:uiPriority="68"/>
-    <w:lsdException w:name="Medium Grid 3 Accent 2" w:uiPriority="69"/>
-    <w:lsdException w:name="Dark List Accent 2" w:uiPriority="70"/>
-    <w:lsdException w:name="Colorful Shading Accent 2" w:uiPriority="71"/>
-    <w:lsdException w:name="Colorful List Accent 2" w:uiPriority="72"/>
-    <w:lsdException w:name="Colorful Grid Accent 2" w:uiPriority="73"/>
-    <w:lsdException w:name="Light Shading Accent 3" w:uiPriority="60"/>
-    <w:lsdException w:name="Light List Accent 3" w:uiPriority="61"/>
-    <w:lsdException w:name="Light Grid Accent 3" w:uiPriority="62"/>
-    <w:lsdException w:name="Medium Shading 1 Accent 3" w:uiPriority="63"/>
-    <w:lsdException w:name="Medium Shading 2 Accent 3" w:uiPriority="64"/>
-    <w:lsdException w:name="Medium List 1 Accent 3" w:uiPriority="65"/>
-    <w:lsdException w:name="Medium List 2 Accent 3" w:uiPriority="66"/>
-    <w:lsdException w:name="Medium Grid 1 Accent 3" w:uiPriority="67"/>
-    <w:lsdException w:name="Medium Grid 2 Accent 3" w:uiPriority="68"/>
-    <w:lsdException w:name="Medium Grid 3 Accent 3" w:uiPriority="69"/>
-    <w:lsdException w:name="Dark List Accent 3" w:uiPriority="70"/>
-    <w:lsdException w:name="Colorful Shading Accent 3" w:uiPriority="71"/>
-    <w:lsdException w:name="Colorful List Accent 3" w:uiPriority="72"/>
-    <w:lsdException w:name="Colorful Grid Accent 3" w:uiPriority="73"/>
-    <w:lsdException w:name="Light Shading Accent 4" w:uiPriority="60"/>
-    <w:lsdException w:name="Light List Accent 4" w:uiPriority="61"/>
-    <w:lsdException w:name="Light Grid Accent 4" w:uiPriority="62"/>
-    <w:lsdException w:name="Medium Shading 1 Accent 4" w:uiPriority="63"/>
-    <w:lsdException w:name="Medium Shading 2 Accent 4" w:uiPriority="64"/>
-    <w:lsdException w:name="Medium List 1 Accent 4" w:uiPriority="65"/>
-    <w:lsdException w:name="Medium List 2 Accent 4" w:uiPriority="66"/>
-    <w:lsdException w:name="Medium Grid 1 Accent 4" w:uiPriority="67"/>
-    <w:lsdException w:name="Medium Grid 2 Accent 4" w:uiPriority="68"/>
-    <w:lsdException w:name="Medium Grid 3 Accent 4" w:uiPriority="69"/>
-    <w:lsdException w:name="Dark List Accent 4" w:uiPriority="70"/>
-    <w:lsdException w:name="Colorful Shading Accent 4" w:uiPriority="71"/>
-    <w:lsdException w:name="Colorful List Accent 4" w:uiPriority="72"/>
-    <w:lsdException w:name="Colorful Grid Accent 4" w:uiPriority="73"/>
-    <w:lsdException w:name="Light Shading Accent 5" w:uiPriority="60"/>
-    <w:lsdException w:name="Light List Accent 5" w:uiPriority="61"/>
-    <w:lsdException w:name="Light Grid Accent 5" w:uiPriority="62"/>
-    <w:lsdException w:name="Medium Shading 1 Accent 5" w:uiPriority="63"/>
-    <w:lsdException w:name="Medium Shading 2 Accent 5" w:uiPriority="64"/>
-    <w:lsdException w:name="Medium List 1 Accent 5" w:uiPriority="65"/>
-    <w:lsdException w:name="Medium List 2 Accent 5" w:uiPriority="66"/>
-    <w:lsdException w:name="Medium Grid 1 Accent 5" w:uiPriority="67"/>
-    <w:lsdException w:name="Medium Grid 2 Accent 5" w:uiPriority="68"/>
-    <w:lsdException w:name="Medium Grid 3 Accent 5" w:uiPriority="69"/>
-    <w:lsdException w:name="Dark List Accent 5" w:uiPriority="70"/>
-    <w:lsdException w:name="Colorful Shading Accent 5" w:uiPriority="71"/>
-    <w:lsdException w:name="Colorful List Accent 5" w:uiPriority="72"/>
-    <w:lsdException w:name="Colorful Grid Accent 5" w:uiPriority="73"/>
-    <w:lsdException w:name="Light Shading Accent 6" w:uiPriority="60"/>
-    <w:lsdException w:name="Light List Accent 6" w:uiPriority="61"/>
-    <w:lsdException w:name="Light Grid Accent 6" w:uiPriority="62"/>
-    <w:lsdException w:name="Medium Shading 1 Accent 6" w:uiPriority="63"/>
-    <w:lsdException w:name="Medium Shading 2 Accent 6" w:uiPriority="64"/>
-    <w:lsdException w:name="Medium List 1 Accent 6" w:uiPriority="65"/>
-    <w:lsdException w:name="Medium List 2 Accent 6" w:uiPriority="66"/>
-    <w:lsdException w:name="Medium Grid 1 Accent 6" w:uiPriority="67"/>
-    <w:lsdException w:name="Medium Grid 2 Accent 6" w:uiPriority="68"/>
-    <w:lsdException w:name="Medium Grid 3 Accent 6" w:uiPriority="69"/>
-    <w:lsdException w:name="Dark List Accent 6" w:uiPriority="70"/>
-    <w:lsdException w:name="Colorful Shading Accent 6" w:uiPriority="71"/>
-    <w:lsdException w:name="Colorful List Accent 6" w:uiPriority="72"/>
-    <w:lsdException w:name="Colorful Grid Accent 6" w:uiPriority="73"/>
-    <w:lsdException w:name="Subtle Emphasis" w:uiPriority="19" w:qFormat="1"/>
-    <w:lsdException w:name="Intense Emphasis" w:uiPriority="21" w:qFormat="1"/>
-    <w:lsdException w:name="Subtle Reference" w:uiPriority="31" w:qFormat="1"/>
-    <w:lsdException w:name="Intense Reference" w:uiPriority="32" w:qFormat="1"/>
-    <w:lsdException w:name="Book Title" w:uiPriority="33" w:qFormat="1"/>
-    <w:lsdException w:name="Bibliography" w:semiHidden="1" w:uiPriority="37" w:unhideWhenUsed="1"/>
-    <w:lsdException w:name="TOC Heading" w:semiHidden="1" w:uiPriority="39" w:unhideWhenUsed="1" w:qFormat="1"/>
-    <w:lsdException w:name="Plain Table 1" w:uiPriority="41"/>
-    <w:lsdException w:name="Plain Table 2" w:uiPriority="42"/>
-    <w:lsdException w:name="Plain Table 3" w:uiPriority="43"/>
-    <w:lsdException w:name="Plain Table 4" w:uiPriority="44"/>
-    <w:lsdException w:name="Plain Table 5" w:uiPriority="45"/>
-    <w:lsdException w:name="Grid Table Light" w:uiPriority="40"/>
-    <w:lsdException w:name="Grid Table 1 Light" w:uiPriority="46"/>
-    <w:lsdException w:name="Grid Table 2" w:uiPriority="47"/>
-    <w:lsdException w:name="Grid Table 3" w:uiPriority="48"/>
-    <w:lsdException w:name="Grid Table 4" w:uiPriority="49"/>
-    <w:lsdException w:name="Grid Table 5 Dark" w:uiPriority="50"/>
-    <w:lsdException w:name="Grid Table 6 Colorful" w:uiPriority="51"/>
-    <w:lsdException w:name="Grid Table 7 Colorful" w:uiPriority="52"/>
-    <w:lsdException w:name="Grid Table 1 Light Accent 1" w:uiPriority="46"/>
-    <w:lsdException w:name="Grid Table 2 Accent 1" w:uiPriority="47"/>
-    <w:lsdException w:name="Grid Table 3 Accent 1" w:uiPriority="48"/>
-    <w:lsdException w:name="Grid Table 4 Accent 1" w:uiPriority="49"/>
-    <w:lsdException w:name="Grid Table 5 Dark Accent 1" w:uiPriority="50"/>
-    <w:lsdException w:name="Grid Table 6 Colorful Accent 1" w:uiPriority="51"/>
-    <w:lsdException w:name="Grid Table 7 Colorful Accent 1" w:uiPriority="52"/>
-    <w:lsdException w:name="Grid Table 1 Light Accent 2" w:uiPriority="46"/>
-    <w:lsdException w:name="Grid Table 2 Accent 2" w:uiPriority="47"/>
-    <w:lsdException w:name="Grid Table 3 Accent 2" w:uiPriority="48"/>
-    <w:lsdException w:name="Grid Table 4 Accent 2" w:uiPriority="49"/>
-    <w:lsdException w:name="Grid Table 5 Dark Accent 2" w:uiPriority="50"/>
-    <w:lsdException w:name="Grid Table 6 Colorful Accent 2" w:uiPriority="51"/>
-    <w:lsdException w:name="Grid Table 7 Colorful Accent 2" w:uiPriority="52"/>
-    <w:lsdException w:name="Grid Table 1 Light Accent 3" w:uiPriority="46"/>
-    <w:lsdException w:name="Grid Table 2 Accent 3" w:uiPriority="47"/>
-    <w:lsdException w:name="Grid Table 3 Accent 3" w:uiPriority="48"/>
-    <w:lsdException w:name="Grid Table 4 Accent 3" w:uiPriority="49"/>
-    <w:lsdException w:name="Grid Table 5 Dark Accent 3" w:uiPriority="50"/>
-    <w:lsdException w:name="Grid Table 6 Colorful Accent 3" w:uiPriority="51"/>
-    <w:lsdException w:name="Grid Table 7 Colorful Accent 3" w:uiPriority="52"/>
-    <w:lsdException w:name="Grid Table 1 Light Accent 4" w:uiPriority="46"/>
-    <w:lsdException w:name="Grid Table 2 Accent 4" w:uiPriority="47"/>
-    <w:lsdException w:name="Grid Table 3 Accent 4" w:uiPriority="48"/>
-    <w:lsdException w:name="Grid Table 4 Accent 4" w:uiPriority="49"/>
-    <w:lsdException w:name="Grid Table 5 Dark Accent 4" w:uiPriority="50"/>
-    <w:lsdException w:name="Grid Table 6 Colorful Accent 4" w:uiPriority="51"/>
-    <w:lsdException w:name="Grid Table 7 Colorful Accent 4" w:uiPriority="52"/>
-    <w:lsdException w:name="Grid Table 1 Light Accent 5" w:uiPriority="46"/>
-    <w:lsdException w:name="Grid Table 2 Accent 5" w:uiPriority="47"/>
-    <w:lsdException w:name="Grid Table 3 Accent 5" w:uiPriority="48"/>
-    <w:lsdException w:name="Grid Table 4 Accent 5" w:uiPriority="49"/>
-    <w:lsdException w:name="Grid Table 5 Dark Accent 5" w:uiPriority="50"/>
-    <w:lsdException w:name="Grid Table 6 Colorful Accent 5" w:uiPriority="51"/>
-    <w:lsdException w:name="Grid Table 7 Colorful Accent 5" w:uiPriority="52"/>
-    <w:lsdException w:name="Grid Table 1 Light Accent 6" w:uiPriority="46"/>
-    <w:lsdException w:name="Grid Table 2 Accent 6" w:uiPriority="47"/>
-    <w:lsdException w:name="Grid Table 3 Accent 6" w:uiPriority="48"/>
-    <w:lsdException w:name="Grid Table 4 Accent 6" w:uiPriority="49"/>
-    <w:lsdException w:name="Grid Table 5 Dark Accent 6" w:uiPriority="50"/>
-    <w:lsdException w:name="Grid Table 6 Colorful Accent 6" w:uiPriority="51"/>
-    <w:lsdException w:name="Grid Table 7 Colorful Accent 6" w:uiPriority="52"/>
-    <w:lsdException w:name="List Table 1 Light" w:uiPriority="46"/>
-    <w:lsdException w:name="List Table 2" w:uiPriority="47"/>
-    <w:lsdException w:name="List Table 3" w:uiPriority="48"/>
-    <w:lsdException w:name="List Table 4" w:uiPriority="49"/>
-    <w:lsdException w:name="List Table 5 Dark" w:uiPriority="50"/>
-    <w:lsdException w:name="List Table 6 Colorful" w:uiPriority="51"/>
-    <w:lsdException w:name="List Table 7 Colorful" w:uiPriority="52"/>
-    <w:lsdException w:name="List Table 1 Light Accent 1" w:uiPriority="46"/>
-    <w:lsdException w:name="List Table 2 Accent 1" w:uiPriority="47"/>
-    <w:lsdException w:name="List Table 3 Accent 1" w:uiPriority="48"/>
-    <w:lsdException w:name="List Table 4 Accent 1" w:uiPriority="49"/>
-    <w:lsdException w:name="List Table 5 Dark Accent 1" w:uiPriority="50"/>
-    <w:lsdException w:name="List Table 6 Colorful Accent 1" w:uiPriority="51"/>
-    <w:lsdException w:name="List Table 7 Colorful Accent 1" w:uiPriority="52"/>
-    <w:lsdException w:name="List Table 1 Light Accent 2" w:uiPriority="46"/>
-    <w:lsdException w:name="List Table 2 Accent 2" w:uiPriority="47"/>
-    <w:lsdException w:name="List Table 3 Accent 2" w:uiPriority="48"/>
-    <w:lsdException w:name="List Table 4 Accent 2" w:uiPriority="49"/>
-    <w:lsdException w:name="List Table 5 Dark Accent 2" w:uiPriority="50"/>
-    <w:lsdException w:name="List Table 6 Colorful Accent 2" w:uiPriority="51"/>
-    <w:lsdException w:name="List Table 7 Colorful Accent 2" w:uiPriority="52"/>
-    <w:lsdException w:name="List Table 1 Light Accent 3" w:uiPriority="46"/>
-    <w:lsdException w:name="List Table 2 Accent 3" w:uiPriority="47"/>
-    <w:lsdException w:name="List Table 3 Accent 3" w:uiPriority="48"/>
-    <w:lsdException w:name="List Table 4 Accent 3" w:uiPriority="49"/>
-    <w:lsdException w:name="List Table 5 Dark Accent 3" w:uiPriority="50"/>
-    <w:lsdException w:name="List Table 6 Colorful Accent 3" w:uiPriority="51"/>
-    <w:lsdException w:name="List Table 7 Colorful Accent 3" w:uiPriority="52"/>
-    <w:lsdException w:name="List Table 1 Light Accent 4" w:uiPriority="46"/>
-    <w:lsdException w:name="List Table 2 Accent 4" w:uiPriority="47"/>
-    <w:lsdException w:name="List Table 3 Accent 4" w:uiPriority="48"/>
-    <w:lsdException w:name="List Table 4 Accent 4" w:uiPriority="49"/>
-    <w:lsdException w:name="List Table 5 Dark Accent 4" w:uiPriority="50"/>
-    <w:lsdException w:name="List Table 6 Colorful Accent 4" w:uiPriority="51"/>
-    <w:lsdException w:name="List Table 7 Colorful Accent 4" w:uiPriority="52"/>
-    <w:lsdException w:name="List Table 1 Light Accent 5" w:uiPriority="46"/>
-    <w:lsdException w:name="List Table 2 Accent 5" w:uiPriority="47"/>
-    <w:lsdException w:name="List Table 3 Accent 5" w:uiPriority="48"/>
-    <w:lsdException w:name="List Table 4 Accent 5" w:uiPriority="49"/>
-    <w:lsdException w:name="List Table 5 Dark Accent 5" w:uiPriority="50"/>
-    <w:lsdException w:name="List Table 6 Colorful Accent 5" w:uiPriority="51"/>
-    <w:lsdException w:name="List Table 7 Colorful Accent 5" w:uiPriority="52"/>
-    <w:lsdException w:name="List Table 1 Light Accent 6" w:uiPriority="46"/>
-    <w:lsdException w:name="List Table 2 Accent 6" w:uiPriority="47"/>
-    <w:lsdException w:name="List Table 3 Accent 6" w:uiPriority="48"/>
-    <w:lsdException w:name="List Table 4 Accent 6" w:uiPriority="49"/>
-    <w:lsdException w:name="List Table 5 Dark Accent 6" w:uiPriority="50"/>
-    <w:lsdException w:name="List Table 6 Colorful Accent 6" w:uiPriority="51"/>
-    <w:lsdException w:name="List Table 7 Colorful Accent 6" w:uiPriority="52"/>
-  </w:latentStyles>
-  <w:style w:type="paragraph" w:default="1" w:styleId="a">
-    <w:name w:val="Normal"/>
-    <w:qFormat/>
-    <w:pPr>
-      <w:widowControl w:val="0"/>
-      <w:jc w:val="both"/>
-    </w:pPr>
-  </w:style>
-  <w:style w:type="character" w:default="1" w:styleId="a0">
-    <w:name w:val="Default Paragraph Font"/>
-    <w:uiPriority w:val="1"/>
-    <w:semiHidden/>
-    <w:unhideWhenUsed/>
-  </w:style>
-  <w:style w:type="table" w:default="1" w:styleId="a1">
-    <w:name w:val="Normal Table"/>
-    <w:uiPriority w:val="99"/>
-    <w:semiHidden/>
-    <w:unhideWhenUsed/>
-    <w:tblPr>
-      <w:tblInd w:w="0" w:type="dxa"/>
-      <w:tblCellMar>
-        <w:top w:w="0" w:type="dxa"/>
-        <w:left w:w="108" w:type="dxa"/>
-        <w:bottom w:w="0" w:type="dxa"/>
-        <w:right w:w="108" w:type="dxa"/>
-      </w:tblCellMar>
-    </w:tblPr>
-  </w:style>
-  <w:style w:type="numbering" w:default="1" w:styleId="a2">
-    <w:name w:val="No List"/>
-    <w:uiPriority w:val="99"/>
-    <w:semiHidden/>
-    <w:unhideWhenUsed/>
-  </w:style>
-  <w:style w:type="paragraph" w:customStyle="1" w:styleId="A39E5C2AF80440A9AAAAF6724180A639">
-    <w:name w:val="A39E5C2AF80440A9AAAAF6724180A639"/>
-    <w:rsid w:val="00091094"/>
-    <w:pPr>
-      <w:widowControl w:val="0"/>
-      <w:jc w:val="both"/>
-    </w:pPr>
-  </w:style>
-  <w:style w:type="paragraph" w:customStyle="1" w:styleId="1229BA4377BE475792E37D42C7A375AD">
-    <w:name w:val="1229BA4377BE475792E37D42C7A375AD"/>
-    <w:rsid w:val="00091094"/>
-    <w:pPr>
-      <w:widowControl w:val="0"/>
-      <w:jc w:val="both"/>
-    </w:pPr>
-  </w:style>
-  <w:style w:type="paragraph" w:customStyle="1" w:styleId="0ACFFA4930A54BF5A1FD59A1F2C79240">
-    <w:name w:val="0ACFFA4930A54BF5A1FD59A1F2C79240"/>
-    <w:rsid w:val="00091094"/>
-    <w:pPr>
-      <w:widowControl w:val="0"/>
-      <w:jc w:val="both"/>
-    </w:pPr>
-  </w:style>
-</w:styles>
-</file>
-
-<file path=word/glossary/webSettings.xml><?xml version="1.0" encoding="utf-8"?>
-<w:webSettings xmlns:mc="http://schemas.openxmlformats.org/markup-compatibility/2006" xmlns:r="http://schemas.openxmlformats.org/officeDocument/2006/relationships" xmlns:w="http://schemas.openxmlformats.org/wordprocessingml/2006/main" xmlns:w14="http://schemas.microsoft.com/office/word/2010/wordml" xmlns:w15="http://schemas.microsoft.com/office/word/2012/wordml" mc:Ignorable="w14 w15">
-  <w:optimizeForBrowser/>
-  <w:allowPNG/>
-</w:webSettings>
-</file>
-
 <file path=word/theme/theme1.xml><?xml version="1.0" encoding="utf-8"?>
 <a:theme xmlns:a="http://schemas.openxmlformats.org/drawingml/2006/main" name="Office 主题">
   <a:themeElements>
@@ -6810,7 +6002,7 @@
 </file>
 
 <file path=customXml/itemProps1.xml><?xml version="1.0" encoding="utf-8"?>
-<ds:datastoreItem xmlns:ds="http://schemas.openxmlformats.org/officeDocument/2006/customXml" ds:itemID="{1E39AD28-9C32-4649-9775-D1827B48DACE}">
+<ds:datastoreItem xmlns:ds="http://schemas.openxmlformats.org/officeDocument/2006/customXml" ds:itemID="{31B5FAED-F7F5-486D-BE14-F4102FC0D535}">
   <ds:schemaRefs>
     <ds:schemaRef ds:uri="http://schemas.openxmlformats.org/officeDocument/2006/bibliography"/>
   </ds:schemaRefs>

</xml_diff>